<commit_message>
Consultas de agrupacion y calculos
</commit_message>
<xml_diff>
--- a/ApuntesSQL.docx
+++ b/ApuntesSQL.docx
@@ -313,6 +313,54 @@
                     <a:prstGeom prst="rect">
                       <a:avLst/>
                     </a:prstGeom>
+                  </pic:spPr>
+                </pic:pic>
+              </a:graphicData>
+            </a:graphic>
+          </wp:inline>
+        </w:drawing>
+      </w:r>
+    </w:p>
+    <w:p/>
+    <w:p>
+      <w:r>
+        <w:lastRenderedPageBreak/>
+        <w:drawing>
+          <wp:inline distT="0" distB="0" distL="0" distR="0" wp14:anchorId="3BDB26D5" wp14:editId="1CCD9E5E">
+            <wp:extent cx="5612130" cy="1578610"/>
+            <wp:effectExtent l="0" t="0" r="7620" b="2540"/>
+            <wp:docPr id="9" name="Imagen 9" descr="Interfaz de usuario gráfica, Texto, Aplicación&#10;&#10;Descripción generada automáticamente"/>
+            <wp:cNvGraphicFramePr>
+              <a:graphicFrameLocks xmlns:a="http://schemas.openxmlformats.org/drawingml/2006/main" noChangeAspect="1"/>
+            </wp:cNvGraphicFramePr>
+            <a:graphic xmlns:a="http://schemas.openxmlformats.org/drawingml/2006/main">
+              <a:graphicData uri="http://schemas.openxmlformats.org/drawingml/2006/picture">
+                <pic:pic xmlns:pic="http://schemas.openxmlformats.org/drawingml/2006/picture">
+                  <pic:nvPicPr>
+                    <pic:cNvPr id="9" name="Imagen 9" descr="Interfaz de usuario gráfica, Texto, Aplicación&#10;&#10;Descripción generada automáticamente"/>
+                    <pic:cNvPicPr/>
+                  </pic:nvPicPr>
+                  <pic:blipFill rotWithShape="1">
+                    <a:blip r:embed="rId12"/>
+                    <a:srcRect t="32829"/>
+                    <a:stretch/>
+                  </pic:blipFill>
+                  <pic:spPr bwMode="auto">
+                    <a:xfrm>
+                      <a:off x="0" y="0"/>
+                      <a:ext cx="5612130" cy="1578610"/>
+                    </a:xfrm>
+                    <a:prstGeom prst="rect">
+                      <a:avLst/>
+                    </a:prstGeom>
+                    <a:ln>
+                      <a:noFill/>
+                    </a:ln>
+                    <a:extLst>
+                      <a:ext uri="{53640926-AAD7-44D8-BBD7-CCE9431645EC}">
+                        <a14:shadowObscured xmlns:a14="http://schemas.microsoft.com/office/drawing/2010/main"/>
+                      </a:ext>
+                    </a:extLst>
                   </pic:spPr>
                 </pic:pic>
               </a:graphicData>

</xml_diff>

<commit_message>
Creación de tablas hasta triggers
</commit_message>
<xml_diff>
--- a/ApuntesSQL.docx
+++ b/ApuntesSQL.docx
@@ -361,6 +361,728 @@
                         <a14:shadowObscured xmlns:a14="http://schemas.microsoft.com/office/drawing/2010/main"/>
                       </a:ext>
                     </a:extLst>
+                  </pic:spPr>
+                </pic:pic>
+              </a:graphicData>
+            </a:graphic>
+          </wp:inline>
+        </w:drawing>
+      </w:r>
+    </w:p>
+    <w:p/>
+    <w:p>
+      <w:r>
+        <w:drawing>
+          <wp:inline distT="0" distB="0" distL="0" distR="0" wp14:anchorId="32689308" wp14:editId="70DD61AF">
+            <wp:extent cx="3429000" cy="3333750"/>
+            <wp:effectExtent l="0" t="0" r="0" b="0"/>
+            <wp:docPr id="10" name="Imagen 10" descr="Tabla&#10;&#10;Descripción generada automáticamente con confianza media"/>
+            <wp:cNvGraphicFramePr>
+              <a:graphicFrameLocks xmlns:a="http://schemas.openxmlformats.org/drawingml/2006/main" noChangeAspect="1"/>
+            </wp:cNvGraphicFramePr>
+            <a:graphic xmlns:a="http://schemas.openxmlformats.org/drawingml/2006/main">
+              <a:graphicData uri="http://schemas.openxmlformats.org/drawingml/2006/picture">
+                <pic:pic xmlns:pic="http://schemas.openxmlformats.org/drawingml/2006/picture">
+                  <pic:nvPicPr>
+                    <pic:cNvPr id="10" name="Imagen 10" descr="Tabla&#10;&#10;Descripción generada automáticamente con confianza media"/>
+                    <pic:cNvPicPr/>
+                  </pic:nvPicPr>
+                  <pic:blipFill>
+                    <a:blip r:embed="rId13"/>
+                    <a:stretch>
+                      <a:fillRect/>
+                    </a:stretch>
+                  </pic:blipFill>
+                  <pic:spPr>
+                    <a:xfrm>
+                      <a:off x="0" y="0"/>
+                      <a:ext cx="3429000" cy="3333750"/>
+                    </a:xfrm>
+                    <a:prstGeom prst="rect">
+                      <a:avLst/>
+                    </a:prstGeom>
+                  </pic:spPr>
+                </pic:pic>
+              </a:graphicData>
+            </a:graphic>
+          </wp:inline>
+        </w:drawing>
+      </w:r>
+    </w:p>
+    <w:p/>
+    <w:p/>
+    <w:p>
+      <w:r>
+        <w:t>UNION = Misma informacion en distintas tablas (mismo  numero de campos), datos copatibles nombre de campo igual o diferetnte</w:t>
+      </w:r>
+      <w:r>
+        <w:t>.</w:t>
+      </w:r>
+    </w:p>
+    <w:p>
+      <w:r>
+        <w:t>Toma los nombres de los campos de la tabla 1</w:t>
+      </w:r>
+      <w:r>
+        <w:t>.</w:t>
+      </w:r>
+    </w:p>
+    <w:p>
+      <w:r>
+        <w:t>CON UNION SI SE REPITE UN REGISTRO EN AMBAS TABLAS, EN EL RESULTADO SOLO APARECE 1.</w:t>
+      </w:r>
+    </w:p>
+    <w:p/>
+    <w:p>
+      <w:r>
+        <w:t>PARA Q APAREZCAN TODO SE USARIA “UNION ALL”.</w:t>
+      </w:r>
+    </w:p>
+    <w:p/>
+    <w:p/>
+    <w:p>
+      <w:r>
+        <w:lastRenderedPageBreak/>
+        <w:t>JOINS:</w:t>
+      </w:r>
+    </w:p>
+    <w:p>
+      <w:r>
+        <w:t>El lef y right también son conocidos como OUTER JOIN</w:t>
+      </w:r>
+    </w:p>
+    <w:p/>
+    <w:p>
+      <w:r>
+        <w:drawing>
+          <wp:inline distT="0" distB="0" distL="0" distR="0" wp14:anchorId="2ECAB347" wp14:editId="314C6D08">
+            <wp:extent cx="4924425" cy="4638675"/>
+            <wp:effectExtent l="0" t="0" r="9525" b="9525"/>
+            <wp:docPr id="11" name="Imagen 11" descr="Diagrama, Diagrama de Venn&#10;&#10;Descripción generada automáticamente"/>
+            <wp:cNvGraphicFramePr>
+              <a:graphicFrameLocks xmlns:a="http://schemas.openxmlformats.org/drawingml/2006/main" noChangeAspect="1"/>
+            </wp:cNvGraphicFramePr>
+            <a:graphic xmlns:a="http://schemas.openxmlformats.org/drawingml/2006/main">
+              <a:graphicData uri="http://schemas.openxmlformats.org/drawingml/2006/picture">
+                <pic:pic xmlns:pic="http://schemas.openxmlformats.org/drawingml/2006/picture">
+                  <pic:nvPicPr>
+                    <pic:cNvPr id="11" name="Imagen 11" descr="Diagrama, Diagrama de Venn&#10;&#10;Descripción generada automáticamente"/>
+                    <pic:cNvPicPr/>
+                  </pic:nvPicPr>
+                  <pic:blipFill>
+                    <a:blip r:embed="rId14"/>
+                    <a:stretch>
+                      <a:fillRect/>
+                    </a:stretch>
+                  </pic:blipFill>
+                  <pic:spPr>
+                    <a:xfrm>
+                      <a:off x="0" y="0"/>
+                      <a:ext cx="4924425" cy="4638675"/>
+                    </a:xfrm>
+                    <a:prstGeom prst="rect">
+                      <a:avLst/>
+                    </a:prstGeom>
+                  </pic:spPr>
+                </pic:pic>
+              </a:graphicData>
+            </a:graphic>
+          </wp:inline>
+        </w:drawing>
+      </w:r>
+    </w:p>
+    <w:p/>
+    <w:p>
+      <w:r>
+        <w:lastRenderedPageBreak/>
+        <w:drawing>
+          <wp:inline distT="0" distB="0" distL="0" distR="0" wp14:anchorId="1FB3C4FC" wp14:editId="1931B506">
+            <wp:extent cx="5612130" cy="2844165"/>
+            <wp:effectExtent l="0" t="0" r="7620" b="0"/>
+            <wp:docPr id="12" name="Imagen 12" descr="Diagrama&#10;&#10;Descripción generada automáticamente"/>
+            <wp:cNvGraphicFramePr>
+              <a:graphicFrameLocks xmlns:a="http://schemas.openxmlformats.org/drawingml/2006/main" noChangeAspect="1"/>
+            </wp:cNvGraphicFramePr>
+            <a:graphic xmlns:a="http://schemas.openxmlformats.org/drawingml/2006/main">
+              <a:graphicData uri="http://schemas.openxmlformats.org/drawingml/2006/picture">
+                <pic:pic xmlns:pic="http://schemas.openxmlformats.org/drawingml/2006/picture">
+                  <pic:nvPicPr>
+                    <pic:cNvPr id="12" name="Imagen 12" descr="Diagrama&#10;&#10;Descripción generada automáticamente"/>
+                    <pic:cNvPicPr/>
+                  </pic:nvPicPr>
+                  <pic:blipFill>
+                    <a:blip r:embed="rId15"/>
+                    <a:stretch>
+                      <a:fillRect/>
+                    </a:stretch>
+                  </pic:blipFill>
+                  <pic:spPr>
+                    <a:xfrm>
+                      <a:off x="0" y="0"/>
+                      <a:ext cx="5612130" cy="2844165"/>
+                    </a:xfrm>
+                    <a:prstGeom prst="rect">
+                      <a:avLst/>
+                    </a:prstGeom>
+                  </pic:spPr>
+                </pic:pic>
+              </a:graphicData>
+            </a:graphic>
+          </wp:inline>
+        </w:drawing>
+      </w:r>
+    </w:p>
+    <w:p/>
+    <w:p>
+      <w:r>
+        <w:drawing>
+          <wp:inline distT="0" distB="0" distL="0" distR="0" wp14:anchorId="6747CDE2" wp14:editId="695AC148">
+            <wp:extent cx="5612130" cy="3330575"/>
+            <wp:effectExtent l="0" t="0" r="7620" b="3175"/>
+            <wp:docPr id="13" name="Imagen 13" descr="Interfaz de usuario gráfica&#10;&#10;Descripción generada automáticamente"/>
+            <wp:cNvGraphicFramePr>
+              <a:graphicFrameLocks xmlns:a="http://schemas.openxmlformats.org/drawingml/2006/main" noChangeAspect="1"/>
+            </wp:cNvGraphicFramePr>
+            <a:graphic xmlns:a="http://schemas.openxmlformats.org/drawingml/2006/main">
+              <a:graphicData uri="http://schemas.openxmlformats.org/drawingml/2006/picture">
+                <pic:pic xmlns:pic="http://schemas.openxmlformats.org/drawingml/2006/picture">
+                  <pic:nvPicPr>
+                    <pic:cNvPr id="13" name="Imagen 13" descr="Interfaz de usuario gráfica&#10;&#10;Descripción generada automáticamente"/>
+                    <pic:cNvPicPr/>
+                  </pic:nvPicPr>
+                  <pic:blipFill>
+                    <a:blip r:embed="rId16"/>
+                    <a:stretch>
+                      <a:fillRect/>
+                    </a:stretch>
+                  </pic:blipFill>
+                  <pic:spPr>
+                    <a:xfrm>
+                      <a:off x="0" y="0"/>
+                      <a:ext cx="5612130" cy="3330575"/>
+                    </a:xfrm>
+                    <a:prstGeom prst="rect">
+                      <a:avLst/>
+                    </a:prstGeom>
+                  </pic:spPr>
+                </pic:pic>
+              </a:graphicData>
+            </a:graphic>
+          </wp:inline>
+        </w:drawing>
+      </w:r>
+    </w:p>
+    <w:p/>
+    <w:p>
+      <w:r>
+        <w:t>Recordando operadores:</w:t>
+      </w:r>
+    </w:p>
+    <w:p>
+      <w:r>
+        <w:lastRenderedPageBreak/>
+        <w:drawing>
+          <wp:inline distT="0" distB="0" distL="0" distR="0" wp14:anchorId="227B83F0" wp14:editId="2DA3A2C7">
+            <wp:extent cx="5612130" cy="3510280"/>
+            <wp:effectExtent l="0" t="0" r="7620" b="0"/>
+            <wp:docPr id="14" name="Imagen 14" descr="Interfaz de usuario gráfica, Texto, Aplicación&#10;&#10;Descripción generada automáticamente"/>
+            <wp:cNvGraphicFramePr>
+              <a:graphicFrameLocks xmlns:a="http://schemas.openxmlformats.org/drawingml/2006/main" noChangeAspect="1"/>
+            </wp:cNvGraphicFramePr>
+            <a:graphic xmlns:a="http://schemas.openxmlformats.org/drawingml/2006/main">
+              <a:graphicData uri="http://schemas.openxmlformats.org/drawingml/2006/picture">
+                <pic:pic xmlns:pic="http://schemas.openxmlformats.org/drawingml/2006/picture">
+                  <pic:nvPicPr>
+                    <pic:cNvPr id="14" name="Imagen 14" descr="Interfaz de usuario gráfica, Texto, Aplicación&#10;&#10;Descripción generada automáticamente"/>
+                    <pic:cNvPicPr/>
+                  </pic:nvPicPr>
+                  <pic:blipFill>
+                    <a:blip r:embed="rId17"/>
+                    <a:stretch>
+                      <a:fillRect/>
+                    </a:stretch>
+                  </pic:blipFill>
+                  <pic:spPr>
+                    <a:xfrm>
+                      <a:off x="0" y="0"/>
+                      <a:ext cx="5612130" cy="3510280"/>
+                    </a:xfrm>
+                    <a:prstGeom prst="rect">
+                      <a:avLst/>
+                    </a:prstGeom>
+                  </pic:spPr>
+                </pic:pic>
+              </a:graphicData>
+            </a:graphic>
+          </wp:inline>
+        </w:drawing>
+      </w:r>
+    </w:p>
+    <w:p/>
+    <w:p>
+      <w:r>
+        <w:drawing>
+          <wp:inline distT="0" distB="0" distL="0" distR="0" wp14:anchorId="38A2749A" wp14:editId="33F10502">
+            <wp:extent cx="5600700" cy="3571875"/>
+            <wp:effectExtent l="0" t="0" r="0" b="9525"/>
+            <wp:docPr id="16" name="Imagen 16"/>
+            <wp:cNvGraphicFramePr>
+              <a:graphicFrameLocks xmlns:a="http://schemas.openxmlformats.org/drawingml/2006/main" noChangeAspect="1"/>
+            </wp:cNvGraphicFramePr>
+            <a:graphic xmlns:a="http://schemas.openxmlformats.org/drawingml/2006/main">
+              <a:graphicData uri="http://schemas.openxmlformats.org/drawingml/2006/picture">
+                <pic:pic xmlns:pic="http://schemas.openxmlformats.org/drawingml/2006/picture">
+                  <pic:nvPicPr>
+                    <pic:cNvPr id="0" name="Picture 1"/>
+                    <pic:cNvPicPr>
+                      <a:picLocks noChangeAspect="1" noChangeArrowheads="1"/>
+                    </pic:cNvPicPr>
+                  </pic:nvPicPr>
+                  <pic:blipFill>
+                    <a:blip r:embed="rId18">
+                      <a:extLst>
+                        <a:ext uri="{28A0092B-C50C-407E-A947-70E740481C1C}">
+                          <a14:useLocalDpi xmlns:a14="http://schemas.microsoft.com/office/drawing/2010/main" val="0"/>
+                        </a:ext>
+                      </a:extLst>
+                    </a:blip>
+                    <a:srcRect/>
+                    <a:stretch>
+                      <a:fillRect/>
+                    </a:stretch>
+                  </pic:blipFill>
+                  <pic:spPr bwMode="auto">
+                    <a:xfrm>
+                      <a:off x="0" y="0"/>
+                      <a:ext cx="5600700" cy="3571875"/>
+                    </a:xfrm>
+                    <a:prstGeom prst="rect">
+                      <a:avLst/>
+                    </a:prstGeom>
+                    <a:noFill/>
+                    <a:ln>
+                      <a:noFill/>
+                    </a:ln>
+                  </pic:spPr>
+                </pic:pic>
+              </a:graphicData>
+            </a:graphic>
+          </wp:inline>
+        </w:drawing>
+      </w:r>
+    </w:p>
+    <w:p/>
+    <w:p/>
+    <w:p/>
+    <w:p>
+      <w:r>
+        <w:drawing>
+          <wp:inline distT="0" distB="0" distL="0" distR="0" wp14:anchorId="07D02CA4" wp14:editId="584D4321">
+            <wp:extent cx="2238375" cy="3152775"/>
+            <wp:effectExtent l="0" t="0" r="9525" b="9525"/>
+            <wp:docPr id="17" name="Imagen 17" descr="Imagen que contiene Escala de tiempo&#10;&#10;Descripción generada automáticamente"/>
+            <wp:cNvGraphicFramePr>
+              <a:graphicFrameLocks xmlns:a="http://schemas.openxmlformats.org/drawingml/2006/main" noChangeAspect="1"/>
+            </wp:cNvGraphicFramePr>
+            <a:graphic xmlns:a="http://schemas.openxmlformats.org/drawingml/2006/main">
+              <a:graphicData uri="http://schemas.openxmlformats.org/drawingml/2006/picture">
+                <pic:pic xmlns:pic="http://schemas.openxmlformats.org/drawingml/2006/picture">
+                  <pic:nvPicPr>
+                    <pic:cNvPr id="17" name="Imagen 17" descr="Imagen que contiene Escala de tiempo&#10;&#10;Descripción generada automáticamente"/>
+                    <pic:cNvPicPr/>
+                  </pic:nvPicPr>
+                  <pic:blipFill>
+                    <a:blip r:embed="rId19"/>
+                    <a:stretch>
+                      <a:fillRect/>
+                    </a:stretch>
+                  </pic:blipFill>
+                  <pic:spPr>
+                    <a:xfrm>
+                      <a:off x="0" y="0"/>
+                      <a:ext cx="2238375" cy="3152775"/>
+                    </a:xfrm>
+                    <a:prstGeom prst="rect">
+                      <a:avLst/>
+                    </a:prstGeom>
+                  </pic:spPr>
+                </pic:pic>
+              </a:graphicData>
+            </a:graphic>
+          </wp:inline>
+        </w:drawing>
+      </w:r>
+    </w:p>
+    <w:p/>
+    <w:p>
+      <w:r>
+        <w:drawing>
+          <wp:inline distT="0" distB="0" distL="0" distR="0" wp14:anchorId="02242284" wp14:editId="6E9D6B60">
+            <wp:extent cx="5612130" cy="2507615"/>
+            <wp:effectExtent l="0" t="0" r="7620" b="6985"/>
+            <wp:docPr id="18" name="Imagen 18" descr="Diagrama&#10;&#10;Descripción generada automáticamente"/>
+            <wp:cNvGraphicFramePr>
+              <a:graphicFrameLocks xmlns:a="http://schemas.openxmlformats.org/drawingml/2006/main" noChangeAspect="1"/>
+            </wp:cNvGraphicFramePr>
+            <a:graphic xmlns:a="http://schemas.openxmlformats.org/drawingml/2006/main">
+              <a:graphicData uri="http://schemas.openxmlformats.org/drawingml/2006/picture">
+                <pic:pic xmlns:pic="http://schemas.openxmlformats.org/drawingml/2006/picture">
+                  <pic:nvPicPr>
+                    <pic:cNvPr id="18" name="Imagen 18" descr="Diagrama&#10;&#10;Descripción generada automáticamente"/>
+                    <pic:cNvPicPr/>
+                  </pic:nvPicPr>
+                  <pic:blipFill>
+                    <a:blip r:embed="rId20"/>
+                    <a:stretch>
+                      <a:fillRect/>
+                    </a:stretch>
+                  </pic:blipFill>
+                  <pic:spPr>
+                    <a:xfrm>
+                      <a:off x="0" y="0"/>
+                      <a:ext cx="5612130" cy="2507615"/>
+                    </a:xfrm>
+                    <a:prstGeom prst="rect">
+                      <a:avLst/>
+                    </a:prstGeom>
+                  </pic:spPr>
+                </pic:pic>
+              </a:graphicData>
+            </a:graphic>
+          </wp:inline>
+        </w:drawing>
+      </w:r>
+    </w:p>
+    <w:p>
+      <w:r>
+        <w:lastRenderedPageBreak/>
+        <w:drawing>
+          <wp:inline distT="0" distB="0" distL="0" distR="0" wp14:anchorId="570A1E1B" wp14:editId="40FC8B8A">
+            <wp:extent cx="5612130" cy="2786380"/>
+            <wp:effectExtent l="0" t="0" r="7620" b="0"/>
+            <wp:docPr id="19" name="Imagen 19" descr="Diagrama&#10;&#10;Descripción generada automáticamente"/>
+            <wp:cNvGraphicFramePr>
+              <a:graphicFrameLocks xmlns:a="http://schemas.openxmlformats.org/drawingml/2006/main" noChangeAspect="1"/>
+            </wp:cNvGraphicFramePr>
+            <a:graphic xmlns:a="http://schemas.openxmlformats.org/drawingml/2006/main">
+              <a:graphicData uri="http://schemas.openxmlformats.org/drawingml/2006/picture">
+                <pic:pic xmlns:pic="http://schemas.openxmlformats.org/drawingml/2006/picture">
+                  <pic:nvPicPr>
+                    <pic:cNvPr id="19" name="Imagen 19" descr="Diagrama&#10;&#10;Descripción generada automáticamente"/>
+                    <pic:cNvPicPr/>
+                  </pic:nvPicPr>
+                  <pic:blipFill>
+                    <a:blip r:embed="rId21"/>
+                    <a:stretch>
+                      <a:fillRect/>
+                    </a:stretch>
+                  </pic:blipFill>
+                  <pic:spPr>
+                    <a:xfrm>
+                      <a:off x="0" y="0"/>
+                      <a:ext cx="5612130" cy="2786380"/>
+                    </a:xfrm>
+                    <a:prstGeom prst="rect">
+                      <a:avLst/>
+                    </a:prstGeom>
+                  </pic:spPr>
+                </pic:pic>
+              </a:graphicData>
+            </a:graphic>
+          </wp:inline>
+        </w:drawing>
+      </w:r>
+    </w:p>
+    <w:p/>
+    <w:p>
+      <w:r>
+        <w:drawing>
+          <wp:inline distT="0" distB="0" distL="0" distR="0" wp14:anchorId="710CD14F" wp14:editId="47881E9D">
+            <wp:extent cx="5612130" cy="1057275"/>
+            <wp:effectExtent l="0" t="0" r="7620" b="9525"/>
+            <wp:docPr id="20" name="Imagen 20" descr="Gráfico, Gráfico de cajas y bigotes&#10;&#10;Descripción generada automáticamente con confianza media"/>
+            <wp:cNvGraphicFramePr>
+              <a:graphicFrameLocks xmlns:a="http://schemas.openxmlformats.org/drawingml/2006/main" noChangeAspect="1"/>
+            </wp:cNvGraphicFramePr>
+            <a:graphic xmlns:a="http://schemas.openxmlformats.org/drawingml/2006/main">
+              <a:graphicData uri="http://schemas.openxmlformats.org/drawingml/2006/picture">
+                <pic:pic xmlns:pic="http://schemas.openxmlformats.org/drawingml/2006/picture">
+                  <pic:nvPicPr>
+                    <pic:cNvPr id="20" name="Imagen 20" descr="Gráfico, Gráfico de cajas y bigotes&#10;&#10;Descripción generada automáticamente con confianza media"/>
+                    <pic:cNvPicPr/>
+                  </pic:nvPicPr>
+                  <pic:blipFill>
+                    <a:blip r:embed="rId22"/>
+                    <a:stretch>
+                      <a:fillRect/>
+                    </a:stretch>
+                  </pic:blipFill>
+                  <pic:spPr>
+                    <a:xfrm>
+                      <a:off x="0" y="0"/>
+                      <a:ext cx="5612130" cy="1057275"/>
+                    </a:xfrm>
+                    <a:prstGeom prst="rect">
+                      <a:avLst/>
+                    </a:prstGeom>
+                  </pic:spPr>
+                </pic:pic>
+              </a:graphicData>
+            </a:graphic>
+          </wp:inline>
+        </w:drawing>
+      </w:r>
+    </w:p>
+    <w:p>
+      <w:r>
+        <w:drawing>
+          <wp:inline distT="0" distB="0" distL="0" distR="0" wp14:anchorId="7DABA059" wp14:editId="5B756266">
+            <wp:extent cx="5612130" cy="3737610"/>
+            <wp:effectExtent l="0" t="0" r="7620" b="0"/>
+            <wp:docPr id="21" name="Imagen 21" descr="Diagrama&#10;&#10;Descripción generada automáticamente"/>
+            <wp:cNvGraphicFramePr>
+              <a:graphicFrameLocks xmlns:a="http://schemas.openxmlformats.org/drawingml/2006/main" noChangeAspect="1"/>
+            </wp:cNvGraphicFramePr>
+            <a:graphic xmlns:a="http://schemas.openxmlformats.org/drawingml/2006/main">
+              <a:graphicData uri="http://schemas.openxmlformats.org/drawingml/2006/picture">
+                <pic:pic xmlns:pic="http://schemas.openxmlformats.org/drawingml/2006/picture">
+                  <pic:nvPicPr>
+                    <pic:cNvPr id="21" name="Imagen 21" descr="Diagrama&#10;&#10;Descripción generada automáticamente"/>
+                    <pic:cNvPicPr/>
+                  </pic:nvPicPr>
+                  <pic:blipFill>
+                    <a:blip r:embed="rId23"/>
+                    <a:stretch>
+                      <a:fillRect/>
+                    </a:stretch>
+                  </pic:blipFill>
+                  <pic:spPr>
+                    <a:xfrm>
+                      <a:off x="0" y="0"/>
+                      <a:ext cx="5612130" cy="3737610"/>
+                    </a:xfrm>
+                    <a:prstGeom prst="rect">
+                      <a:avLst/>
+                    </a:prstGeom>
+                  </pic:spPr>
+                </pic:pic>
+              </a:graphicData>
+            </a:graphic>
+          </wp:inline>
+        </w:drawing>
+      </w:r>
+    </w:p>
+    <w:p/>
+    <w:p>
+      <w:r>
+        <w:drawing>
+          <wp:inline distT="0" distB="0" distL="0" distR="0" wp14:anchorId="13C4822D" wp14:editId="74C2A441">
+            <wp:extent cx="2847975" cy="2047875"/>
+            <wp:effectExtent l="0" t="0" r="9525" b="9525"/>
+            <wp:docPr id="22" name="Imagen 22" descr="Interfaz de usuario gráfica&#10;&#10;Descripción generada automáticamente con confianza media"/>
+            <wp:cNvGraphicFramePr>
+              <a:graphicFrameLocks xmlns:a="http://schemas.openxmlformats.org/drawingml/2006/main" noChangeAspect="1"/>
+            </wp:cNvGraphicFramePr>
+            <a:graphic xmlns:a="http://schemas.openxmlformats.org/drawingml/2006/main">
+              <a:graphicData uri="http://schemas.openxmlformats.org/drawingml/2006/picture">
+                <pic:pic xmlns:pic="http://schemas.openxmlformats.org/drawingml/2006/picture">
+                  <pic:nvPicPr>
+                    <pic:cNvPr id="22" name="Imagen 22" descr="Interfaz de usuario gráfica&#10;&#10;Descripción generada automáticamente con confianza media"/>
+                    <pic:cNvPicPr/>
+                  </pic:nvPicPr>
+                  <pic:blipFill>
+                    <a:blip r:embed="rId24"/>
+                    <a:stretch>
+                      <a:fillRect/>
+                    </a:stretch>
+                  </pic:blipFill>
+                  <pic:spPr>
+                    <a:xfrm>
+                      <a:off x="0" y="0"/>
+                      <a:ext cx="2847975" cy="2047875"/>
+                    </a:xfrm>
+                    <a:prstGeom prst="rect">
+                      <a:avLst/>
+                    </a:prstGeom>
+                  </pic:spPr>
+                </pic:pic>
+              </a:graphicData>
+            </a:graphic>
+          </wp:inline>
+        </w:drawing>
+      </w:r>
+    </w:p>
+    <w:p/>
+    <w:p>
+      <w:r>
+        <w:drawing>
+          <wp:inline distT="0" distB="0" distL="0" distR="0" wp14:anchorId="4DBA4400" wp14:editId="14934B6B">
+            <wp:extent cx="5612130" cy="3336290"/>
+            <wp:effectExtent l="0" t="0" r="7620" b="0"/>
+            <wp:docPr id="23" name="Imagen 23" descr="Diagrama&#10;&#10;Descripción generada automáticamente"/>
+            <wp:cNvGraphicFramePr>
+              <a:graphicFrameLocks xmlns:a="http://schemas.openxmlformats.org/drawingml/2006/main" noChangeAspect="1"/>
+            </wp:cNvGraphicFramePr>
+            <a:graphic xmlns:a="http://schemas.openxmlformats.org/drawingml/2006/main">
+              <a:graphicData uri="http://schemas.openxmlformats.org/drawingml/2006/picture">
+                <pic:pic xmlns:pic="http://schemas.openxmlformats.org/drawingml/2006/picture">
+                  <pic:nvPicPr>
+                    <pic:cNvPr id="23" name="Imagen 23" descr="Diagrama&#10;&#10;Descripción generada automáticamente"/>
+                    <pic:cNvPicPr/>
+                  </pic:nvPicPr>
+                  <pic:blipFill>
+                    <a:blip r:embed="rId25"/>
+                    <a:stretch>
+                      <a:fillRect/>
+                    </a:stretch>
+                  </pic:blipFill>
+                  <pic:spPr>
+                    <a:xfrm>
+                      <a:off x="0" y="0"/>
+                      <a:ext cx="5612130" cy="3336290"/>
+                    </a:xfrm>
+                    <a:prstGeom prst="rect">
+                      <a:avLst/>
+                    </a:prstGeom>
+                  </pic:spPr>
+                </pic:pic>
+              </a:graphicData>
+            </a:graphic>
+          </wp:inline>
+        </w:drawing>
+      </w:r>
+    </w:p>
+    <w:p/>
+    <w:p/>
+    <w:p/>
+    <w:p/>
+    <w:p/>
+    <w:p/>
+    <w:p/>
+    <w:p>
+      <w:r>
+        <w:lastRenderedPageBreak/>
+        <w:t>TRIGGER</w:t>
+      </w:r>
+    </w:p>
+    <w:p>
+      <w:r>
+        <w:t>Desencadnea una acción en una tabla</w:t>
+      </w:r>
+    </w:p>
+    <w:p/>
+    <w:p>
+      <w:r>
+        <w:drawing>
+          <wp:inline distT="0" distB="0" distL="0" distR="0" wp14:anchorId="4983B33D" wp14:editId="5C800393">
+            <wp:extent cx="5457825" cy="4524375"/>
+            <wp:effectExtent l="0" t="0" r="9525" b="9525"/>
+            <wp:docPr id="24" name="Imagen 24" descr="Escala de tiempo&#10;&#10;Descripción generada automáticamente"/>
+            <wp:cNvGraphicFramePr>
+              <a:graphicFrameLocks xmlns:a="http://schemas.openxmlformats.org/drawingml/2006/main" noChangeAspect="1"/>
+            </wp:cNvGraphicFramePr>
+            <a:graphic xmlns:a="http://schemas.openxmlformats.org/drawingml/2006/main">
+              <a:graphicData uri="http://schemas.openxmlformats.org/drawingml/2006/picture">
+                <pic:pic xmlns:pic="http://schemas.openxmlformats.org/drawingml/2006/picture">
+                  <pic:nvPicPr>
+                    <pic:cNvPr id="24" name="Imagen 24" descr="Escala de tiempo&#10;&#10;Descripción generada automáticamente"/>
+                    <pic:cNvPicPr/>
+                  </pic:nvPicPr>
+                  <pic:blipFill>
+                    <a:blip r:embed="rId26"/>
+                    <a:stretch>
+                      <a:fillRect/>
+                    </a:stretch>
+                  </pic:blipFill>
+                  <pic:spPr>
+                    <a:xfrm>
+                      <a:off x="0" y="0"/>
+                      <a:ext cx="5457825" cy="4524375"/>
+                    </a:xfrm>
+                    <a:prstGeom prst="rect">
+                      <a:avLst/>
+                    </a:prstGeom>
+                  </pic:spPr>
+                </pic:pic>
+              </a:graphicData>
+            </a:graphic>
+          </wp:inline>
+        </w:drawing>
+      </w:r>
+    </w:p>
+    <w:p/>
+    <w:p>
+      <w:r>
+        <w:lastRenderedPageBreak/>
+        <w:drawing>
+          <wp:inline distT="0" distB="0" distL="0" distR="0" wp14:anchorId="70B9A64B" wp14:editId="38A939DE">
+            <wp:extent cx="5612130" cy="3230245"/>
+            <wp:effectExtent l="0" t="0" r="7620" b="8255"/>
+            <wp:docPr id="25" name="Imagen 25" descr="Diagrama&#10;&#10;Descripción generada automáticamente"/>
+            <wp:cNvGraphicFramePr>
+              <a:graphicFrameLocks xmlns:a="http://schemas.openxmlformats.org/drawingml/2006/main" noChangeAspect="1"/>
+            </wp:cNvGraphicFramePr>
+            <a:graphic xmlns:a="http://schemas.openxmlformats.org/drawingml/2006/main">
+              <a:graphicData uri="http://schemas.openxmlformats.org/drawingml/2006/picture">
+                <pic:pic xmlns:pic="http://schemas.openxmlformats.org/drawingml/2006/picture">
+                  <pic:nvPicPr>
+                    <pic:cNvPr id="25" name="Imagen 25" descr="Diagrama&#10;&#10;Descripción generada automáticamente"/>
+                    <pic:cNvPicPr/>
+                  </pic:nvPicPr>
+                  <pic:blipFill>
+                    <a:blip r:embed="rId27"/>
+                    <a:stretch>
+                      <a:fillRect/>
+                    </a:stretch>
+                  </pic:blipFill>
+                  <pic:spPr>
+                    <a:xfrm>
+                      <a:off x="0" y="0"/>
+                      <a:ext cx="5612130" cy="3230245"/>
+                    </a:xfrm>
+                    <a:prstGeom prst="rect">
+                      <a:avLst/>
+                    </a:prstGeom>
+                  </pic:spPr>
+                </pic:pic>
+              </a:graphicData>
+            </a:graphic>
+          </wp:inline>
+        </w:drawing>
+      </w:r>
+    </w:p>
+    <w:p/>
+    <w:p>
+      <w:r>
+        <w:drawing>
+          <wp:inline distT="0" distB="0" distL="0" distR="0" wp14:anchorId="7586E206" wp14:editId="49F50A35">
+            <wp:extent cx="5612130" cy="3372485"/>
+            <wp:effectExtent l="0" t="0" r="7620" b="0"/>
+            <wp:docPr id="26" name="Imagen 26" descr="Diagrama&#10;&#10;Descripción generada automáticamente"/>
+            <wp:cNvGraphicFramePr>
+              <a:graphicFrameLocks xmlns:a="http://schemas.openxmlformats.org/drawingml/2006/main" noChangeAspect="1"/>
+            </wp:cNvGraphicFramePr>
+            <a:graphic xmlns:a="http://schemas.openxmlformats.org/drawingml/2006/main">
+              <a:graphicData uri="http://schemas.openxmlformats.org/drawingml/2006/picture">
+                <pic:pic xmlns:pic="http://schemas.openxmlformats.org/drawingml/2006/picture">
+                  <pic:nvPicPr>
+                    <pic:cNvPr id="26" name="Imagen 26" descr="Diagrama&#10;&#10;Descripción generada automáticamente"/>
+                    <pic:cNvPicPr/>
+                  </pic:nvPicPr>
+                  <pic:blipFill>
+                    <a:blip r:embed="rId28"/>
+                    <a:stretch>
+                      <a:fillRect/>
+                    </a:stretch>
+                  </pic:blipFill>
+                  <pic:spPr>
+                    <a:xfrm>
+                      <a:off x="0" y="0"/>
+                      <a:ext cx="5612130" cy="3372485"/>
+                    </a:xfrm>
+                    <a:prstGeom prst="rect">
+                      <a:avLst/>
+                    </a:prstGeom>
                   </pic:spPr>
                 </pic:pic>
               </a:graphicData>

</xml_diff>

<commit_message>
Procedimientos almacenados - Vistas
</commit_message>
<xml_diff>
--- a/ApuntesSQL.docx
+++ b/ApuntesSQL.docx
@@ -1079,6 +1079,97 @@
                     <a:xfrm>
                       <a:off x="0" y="0"/>
                       <a:ext cx="5612130" cy="3372485"/>
+                    </a:xfrm>
+                    <a:prstGeom prst="rect">
+                      <a:avLst/>
+                    </a:prstGeom>
+                  </pic:spPr>
+                </pic:pic>
+              </a:graphicData>
+            </a:graphic>
+          </wp:inline>
+        </w:drawing>
+      </w:r>
+    </w:p>
+    <w:p/>
+    <w:p/>
+    <w:p/>
+    <w:p/>
+    <w:p>
+      <w:r>
+        <w:lastRenderedPageBreak/>
+        <w:drawing>
+          <wp:inline distT="0" distB="0" distL="0" distR="0" wp14:anchorId="4D7DABAE" wp14:editId="10536C98">
+            <wp:extent cx="5600700" cy="3936158"/>
+            <wp:effectExtent l="0" t="0" r="0" b="7620"/>
+            <wp:docPr id="15" name="Imagen 15" descr="Captura de pantalla de computadora&#10;&#10;Descripción generada automáticamente"/>
+            <wp:cNvGraphicFramePr>
+              <a:graphicFrameLocks xmlns:a="http://schemas.openxmlformats.org/drawingml/2006/main" noChangeAspect="1"/>
+            </wp:cNvGraphicFramePr>
+            <a:graphic xmlns:a="http://schemas.openxmlformats.org/drawingml/2006/main">
+              <a:graphicData uri="http://schemas.openxmlformats.org/drawingml/2006/picture">
+                <pic:pic xmlns:pic="http://schemas.openxmlformats.org/drawingml/2006/picture">
+                  <pic:nvPicPr>
+                    <pic:cNvPr id="15" name="Imagen 15" descr="Captura de pantalla de computadora&#10;&#10;Descripción generada automáticamente"/>
+                    <pic:cNvPicPr/>
+                  </pic:nvPicPr>
+                  <pic:blipFill rotWithShape="1">
+                    <a:blip r:embed="rId29"/>
+                    <a:srcRect l="7468" t="15389" r="43992" b="23959"/>
+                    <a:stretch/>
+                  </pic:blipFill>
+                  <pic:spPr bwMode="auto">
+                    <a:xfrm>
+                      <a:off x="0" y="0"/>
+                      <a:ext cx="5606936" cy="3940540"/>
+                    </a:xfrm>
+                    <a:prstGeom prst="rect">
+                      <a:avLst/>
+                    </a:prstGeom>
+                    <a:ln>
+                      <a:noFill/>
+                    </a:ln>
+                    <a:extLst>
+                      <a:ext uri="{53640926-AAD7-44D8-BBD7-CCE9431645EC}">
+                        <a14:shadowObscured xmlns:a14="http://schemas.microsoft.com/office/drawing/2010/main"/>
+                      </a:ext>
+                    </a:extLst>
+                  </pic:spPr>
+                </pic:pic>
+              </a:graphicData>
+            </a:graphic>
+          </wp:inline>
+        </w:drawing>
+      </w:r>
+    </w:p>
+    <w:p/>
+    <w:p>
+      <w:r>
+        <w:drawing>
+          <wp:inline distT="0" distB="0" distL="0" distR="0" wp14:anchorId="195122AE" wp14:editId="7B6D8ACB">
+            <wp:extent cx="5612130" cy="2907665"/>
+            <wp:effectExtent l="0" t="0" r="7620" b="6985"/>
+            <wp:docPr id="27" name="Imagen 27" descr="Interfaz de usuario gráfica&#10;&#10;Descripción generada automáticamente con confianza baja"/>
+            <wp:cNvGraphicFramePr>
+              <a:graphicFrameLocks xmlns:a="http://schemas.openxmlformats.org/drawingml/2006/main" noChangeAspect="1"/>
+            </wp:cNvGraphicFramePr>
+            <a:graphic xmlns:a="http://schemas.openxmlformats.org/drawingml/2006/main">
+              <a:graphicData uri="http://schemas.openxmlformats.org/drawingml/2006/picture">
+                <pic:pic xmlns:pic="http://schemas.openxmlformats.org/drawingml/2006/picture">
+                  <pic:nvPicPr>
+                    <pic:cNvPr id="27" name="Imagen 27" descr="Interfaz de usuario gráfica&#10;&#10;Descripción generada automáticamente con confianza baja"/>
+                    <pic:cNvPicPr/>
+                  </pic:nvPicPr>
+                  <pic:blipFill>
+                    <a:blip r:embed="rId30"/>
+                    <a:stretch>
+                      <a:fillRect/>
+                    </a:stretch>
+                  </pic:blipFill>
+                  <pic:spPr>
+                    <a:xfrm>
+                      <a:off x="0" y="0"/>
+                      <a:ext cx="5612130" cy="2907665"/>
                     </a:xfrm>
                     <a:prstGeom prst="rect">
                       <a:avLst/>

</xml_diff>